<commit_message>
Template convention: contenu pédagogique dynamique avec puces
</commit_message>
<xml_diff>
--- a/templates/convention template.docx
+++ b/templates/convention template.docx
@@ -473,506 +473,9 @@
       </w:pPr>
       <w:r>
         <w:rPr>
-          <w:rFonts w:ascii="Assistant" w:cs="Assistant" w:eastAsia="Assistant" w:hAnsi="Assistant"/>
-          <w:b w:val="1"/>
-          <w:rtl w:val="0"/>
-        </w:rPr>
-        <w:t xml:space="preserve">Être capable de cartographier les concepts et les tendances IA</w:t>
-      </w:r>
-      <w:r>
-        <w:rPr>
-          <w:rFonts w:ascii="Assistant" w:cs="Assistant" w:eastAsia="Assistant" w:hAnsi="Assistant"/>
-          <w:rtl w:val="0"/>
-        </w:rPr>
-        <w:t xml:space="preserve"> et structurer une veille outillée.</w:t>
-      </w:r>
-      <w:r>
-        <w:rPr>
-          <w:rtl w:val="0"/>
-        </w:rPr>
-      </w:r>
-    </w:p>
-    <w:p>
-      <w:pPr>
-        <w:numPr>
-          <w:ilvl w:val="0"/>
-          <w:numId w:val="2"/>
-        </w:numPr>
-        <w:spacing w:after="0" w:line="240" w:lineRule="auto"/>
-        <w:ind w:left="720" w:hanging="360"/>
-      </w:pPr>
-      <w:r>
-        <w:rPr>
-          <w:rFonts w:ascii="Assistant" w:cs="Assistant" w:eastAsia="Assistant" w:hAnsi="Assistant"/>
-          <w:b w:val="1"/>
-          <w:rtl w:val="0"/>
-        </w:rPr>
-        <w:t xml:space="preserve">Rédiger des prompts avancés</w:t>
-      </w:r>
-      <w:r>
-        <w:rPr>
-          <w:rFonts w:ascii="Assistant" w:cs="Assistant" w:eastAsia="Assistant" w:hAnsi="Assistant"/>
-          <w:rtl w:val="0"/>
-        </w:rPr>
-        <w:t xml:space="preserve"> pour produire du texte, analyser des documents et générer des images.</w:t>
-      </w:r>
-      <w:r>
-        <w:rPr>
-          <w:rtl w:val="0"/>
-        </w:rPr>
-      </w:r>
-    </w:p>
-    <w:p>
-      <w:pPr>
-        <w:numPr>
-          <w:ilvl w:val="0"/>
-          <w:numId w:val="2"/>
-        </w:numPr>
-        <w:spacing w:after="0" w:line="240" w:lineRule="auto"/>
-        <w:ind w:left="720" w:hanging="360"/>
-      </w:pPr>
-      <w:r>
-        <w:rPr>
-          <w:rFonts w:ascii="Assistant" w:cs="Assistant" w:eastAsia="Assistant" w:hAnsi="Assistant"/>
-          <w:b w:val="1"/>
-          <w:rtl w:val="0"/>
-        </w:rPr>
-        <w:t xml:space="preserve">Utiliser ChatGPT pour la recherche, la rédaction et la création de contenus professionnels</w:t>
-      </w:r>
-      <w:r>
-        <w:rPr>
-          <w:rFonts w:ascii="Assistant" w:cs="Assistant" w:eastAsia="Assistant" w:hAnsi="Assistant"/>
-          <w:rtl w:val="0"/>
-        </w:rPr>
-        <w:t xml:space="preserve"> en maximisant ses fonctionnalités (voix, images, documents)</w:t>
-      </w:r>
-      <w:r>
-        <w:rPr>
-          <w:rtl w:val="0"/>
-        </w:rPr>
-      </w:r>
-    </w:p>
-    <w:p>
-      <w:pPr>
-        <w:numPr>
-          <w:ilvl w:val="0"/>
-          <w:numId w:val="2"/>
-        </w:numPr>
-        <w:spacing w:after="0" w:line="240" w:lineRule="auto"/>
-        <w:ind w:left="720" w:hanging="360"/>
-      </w:pPr>
-      <w:r>
-        <w:rPr>
-          <w:rFonts w:ascii="Assistant" w:cs="Assistant" w:eastAsia="Assistant" w:hAnsi="Assistant"/>
-          <w:b w:val="1"/>
-          <w:rtl w:val="0"/>
-        </w:rPr>
-        <w:t xml:space="preserve">Transformer un besoin « semi-mesure » en un brief (prompt) IA exploitable </w:t>
-      </w:r>
-      <w:r>
-        <w:rPr>
-          <w:rFonts w:ascii="Assistant" w:cs="Assistant" w:eastAsia="Assistant" w:hAnsi="Assistant"/>
-          <w:rtl w:val="0"/>
-        </w:rPr>
-        <w:t xml:space="preserve">(formes plausibles, matériaux, typographies, contraintes simples).</w:t>
-      </w:r>
-    </w:p>
-    <w:p>
-      <w:pPr>
-        <w:numPr>
-          <w:ilvl w:val="0"/>
-          <w:numId w:val="2"/>
-        </w:numPr>
-        <w:spacing w:after="0" w:line="240" w:lineRule="auto"/>
-        <w:ind w:left="720" w:hanging="360"/>
-        <w:rPr>
-          <w:rFonts w:ascii="Assistant" w:cs="Assistant" w:eastAsia="Assistant" w:hAnsi="Assistant"/>
-        </w:rPr>
-      </w:pPr>
-      <w:r>
-        <w:rPr>
-          <w:rFonts w:ascii="Assistant" w:cs="Assistant" w:eastAsia="Assistant" w:hAnsi="Assistant"/>
-          <w:b w:val="1"/>
-          <w:rtl w:val="0"/>
-        </w:rPr>
-        <w:t xml:space="preserve">Générer des concepts visuels en images et des variantes</w:t>
-      </w:r>
-      <w:r>
-        <w:rPr>
-          <w:rFonts w:ascii="Assistant" w:cs="Assistant" w:eastAsia="Assistant" w:hAnsi="Assistant"/>
-          <w:rtl w:val="0"/>
-        </w:rPr>
-        <w:t xml:space="preserve"> matière/couleur/typographie comparables (angle, lumière et cadrage constants).</w:t>
-      </w:r>
-    </w:p>
-    <w:p>
-      <w:pPr>
-        <w:numPr>
-          <w:ilvl w:val="0"/>
-          <w:numId w:val="2"/>
-        </w:numPr>
-        <w:spacing w:after="0" w:line="240" w:lineRule="auto"/>
-        <w:ind w:left="720" w:hanging="360"/>
-        <w:rPr>
-          <w:rFonts w:ascii="Assistant" w:cs="Assistant" w:eastAsia="Assistant" w:hAnsi="Assistant"/>
-        </w:rPr>
-      </w:pPr>
-      <w:r>
-        <w:rPr>
-          <w:rFonts w:ascii="Assistant" w:cs="Assistant" w:eastAsia="Assistant" w:hAnsi="Assistant"/>
-          <w:b w:val="1"/>
-          <w:rtl w:val="0"/>
-        </w:rPr>
-        <w:t xml:space="preserve">Produire des images produit réalistes</w:t>
-      </w:r>
-      <w:r>
-        <w:rPr>
-          <w:rFonts w:ascii="Assistant" w:cs="Assistant" w:eastAsia="Assistant" w:hAnsi="Assistant"/>
-          <w:rtl w:val="0"/>
-        </w:rPr>
-        <w:t xml:space="preserve"> (héros et détails) et </w:t>
-      </w:r>
-      <w:r>
-        <w:rPr>
-          <w:rFonts w:ascii="Assistant" w:cs="Assistant" w:eastAsia="Assistant" w:hAnsi="Assistant"/>
-          <w:b w:val="1"/>
-          <w:rtl w:val="0"/>
-        </w:rPr>
-        <w:t xml:space="preserve">d’insérer l’objet dans des décors </w:t>
-      </w:r>
-      <w:r>
-        <w:rPr>
-          <w:rFonts w:ascii="Assistant" w:cs="Assistant" w:eastAsia="Assistant" w:hAnsi="Assistant"/>
-          <w:rtl w:val="0"/>
-        </w:rPr>
-        <w:t xml:space="preserve">crédibles avec perspective, ombres et reflets cohérents</w:t>
-      </w:r>
-    </w:p>
-    <w:p>
-      <w:pPr>
-        <w:numPr>
-          <w:ilvl w:val="0"/>
-          <w:numId w:val="2"/>
-        </w:numPr>
-        <w:spacing w:after="0" w:line="240" w:lineRule="auto"/>
-        <w:ind w:left="720" w:hanging="360"/>
-        <w:rPr>
-          <w:rFonts w:ascii="Assistant" w:cs="Assistant" w:eastAsia="Assistant" w:hAnsi="Assistant"/>
-        </w:rPr>
-      </w:pPr>
-      <w:r>
-        <w:rPr>
-          <w:rFonts w:ascii="Assistant" w:cs="Assistant" w:eastAsia="Assistant" w:hAnsi="Assistant"/>
-          <w:b w:val="1"/>
-          <w:rtl w:val="0"/>
-        </w:rPr>
-        <w:t xml:space="preserve">Produire un fichier 3D maillé</w:t>
-      </w:r>
-      <w:r>
-        <w:rPr>
-          <w:rFonts w:ascii="Assistant" w:cs="Assistant" w:eastAsia="Assistant" w:hAnsi="Assistant"/>
-          <w:rtl w:val="0"/>
-        </w:rPr>
-        <w:t xml:space="preserve"> (GLB/GLTF ou OBJ) </w:t>
-      </w:r>
-      <w:r>
-        <w:rPr>
-          <w:rFonts w:ascii="Assistant" w:cs="Assistant" w:eastAsia="Assistant" w:hAnsi="Assistant"/>
-          <w:b w:val="1"/>
-          <w:rtl w:val="0"/>
-        </w:rPr>
-        <w:t xml:space="preserve">directement importable</w:t>
-      </w:r>
-      <w:r>
-        <w:rPr>
-          <w:rFonts w:ascii="Assistant" w:cs="Assistant" w:eastAsia="Assistant" w:hAnsi="Assistant"/>
-          <w:rtl w:val="0"/>
-        </w:rPr>
-        <w:t xml:space="preserve"> dans votre logiciel en tant que </w:t>
-      </w:r>
-      <w:r>
-        <w:rPr>
-          <w:rFonts w:ascii="Assistant" w:cs="Assistant" w:eastAsia="Assistant" w:hAnsi="Assistant"/>
-          <w:i w:val="1"/>
-          <w:rtl w:val="0"/>
-        </w:rPr>
-        <w:t xml:space="preserve">mesh</w:t>
-      </w:r>
-      <w:r>
-        <w:rPr>
-          <w:rFonts w:ascii="Assistant" w:cs="Assistant" w:eastAsia="Assistant" w:hAnsi="Assistant"/>
-          <w:rtl w:val="0"/>
-        </w:rPr>
-        <w:t xml:space="preserve">, à </w:t>
-      </w:r>
-      <w:r>
-        <w:rPr>
-          <w:rFonts w:ascii="Assistant" w:cs="Assistant" w:eastAsia="Assistant" w:hAnsi="Assistant"/>
-          <w:b w:val="1"/>
-          <w:rtl w:val="0"/>
-        </w:rPr>
-        <w:t xml:space="preserve">utiliser comme gabarit de référence</w:t>
-      </w:r>
-      <w:r>
-        <w:rPr>
-          <w:rFonts w:ascii="Assistant" w:cs="Assistant" w:eastAsia="Assistant" w:hAnsi="Assistant"/>
-          <w:rtl w:val="0"/>
-        </w:rPr>
-        <w:t xml:space="preserve"> pour “croquer”/re-modéliser par-dessus, avec </w:t>
-      </w:r>
-      <w:r>
-        <w:rPr>
-          <w:rFonts w:ascii="Assistant" w:cs="Assistant" w:eastAsia="Assistant" w:hAnsi="Assistant"/>
-          <w:b w:val="1"/>
-          <w:rtl w:val="0"/>
-        </w:rPr>
-        <w:t xml:space="preserve">possibilité de convertir</w:t>
-      </w:r>
-      <w:r>
-        <w:rPr>
-          <w:rFonts w:ascii="Assistant" w:cs="Assistant" w:eastAsia="Assistant" w:hAnsi="Assistant"/>
-          <w:rtl w:val="0"/>
-        </w:rPr>
-        <w:t xml:space="preserve"> les zones reconnues en géométrie </w:t>
-      </w:r>
-      <w:r>
-        <w:rPr>
-          <w:rFonts w:ascii="Assistant" w:cs="Assistant" w:eastAsia="Assistant" w:hAnsi="Assistant"/>
-          <w:b w:val="1"/>
-          <w:rtl w:val="0"/>
-        </w:rPr>
-        <w:t xml:space="preserve">BREP standard</w:t>
-      </w:r>
-      <w:r>
-        <w:rPr>
-          <w:rFonts w:ascii="Assistant" w:cs="Assistant" w:eastAsia="Assistant" w:hAnsi="Assistant"/>
-          <w:rtl w:val="0"/>
-        </w:rPr>
-        <w:t xml:space="preserve"> quand c’est pertinent — sans viser un solide paramétrique natif dès la sortie IA.</w:t>
-      </w:r>
-    </w:p>
-    <w:p>
-      <w:pPr>
-        <w:numPr>
-          <w:ilvl w:val="0"/>
-          <w:numId w:val="2"/>
-        </w:numPr>
-        <w:spacing w:after="0" w:line="240" w:lineRule="auto"/>
-        <w:ind w:left="720" w:hanging="360"/>
-        <w:rPr>
-          <w:rFonts w:ascii="Assistant" w:cs="Assistant" w:eastAsia="Assistant" w:hAnsi="Assistant"/>
-        </w:rPr>
-      </w:pPr>
-      <w:r>
-        <w:rPr>
-          <w:rFonts w:ascii="Assistant" w:cs="Assistant" w:eastAsia="Assistant" w:hAnsi="Assistant"/>
-          <w:b w:val="1"/>
-          <w:rtl w:val="0"/>
-        </w:rPr>
-        <w:t xml:space="preserve">Placer l’objet dans des scènes 3D crédibles </w:t>
-      </w:r>
-      <w:r>
-        <w:rPr>
-          <w:rFonts w:ascii="Assistant" w:cs="Assistant" w:eastAsia="Assistant" w:hAnsi="Assistant"/>
-          <w:rtl w:val="0"/>
-        </w:rPr>
-        <w:t xml:space="preserve">via un brief IA (échelle calée, perspective correcte, ombres/reflets cohérents, matériaux PBR, cadrage et lumière constants, rendus prêts e-commerce).</w:t>
-      </w:r>
-    </w:p>
-    <w:p>
-      <w:pPr>
-        <w:numPr>
-          <w:ilvl w:val="0"/>
-          <w:numId w:val="2"/>
-        </w:numPr>
-        <w:spacing w:after="0" w:line="240" w:lineRule="auto"/>
-        <w:ind w:left="720" w:hanging="360"/>
-        <w:rPr>
-          <w:rFonts w:ascii="Assistant" w:cs="Assistant" w:eastAsia="Assistant" w:hAnsi="Assistant"/>
-        </w:rPr>
-      </w:pPr>
-      <w:r>
-        <w:rPr>
-          <w:rFonts w:ascii="Assistant" w:cs="Assistant" w:eastAsia="Assistant" w:hAnsi="Assistant"/>
-          <w:rtl w:val="0"/>
-        </w:rPr>
-        <w:t xml:space="preserve">être capable de contrôler la </w:t>
-      </w:r>
-      <w:r>
-        <w:rPr>
-          <w:rFonts w:ascii="Assistant" w:cs="Assistant" w:eastAsia="Assistant" w:hAnsi="Assistant"/>
-          <w:b w:val="1"/>
-          <w:rtl w:val="0"/>
-        </w:rPr>
-        <w:t xml:space="preserve">lisibilité et les contrastes</w:t>
-      </w:r>
-      <w:sdt>
-        <w:sdtPr>
-          <w:id w:val="1709288779"/>
-          <w:tag w:val="goog_rdk_0"/>
-        </w:sdtPr>
-        <w:sdtContent>
-          <w:r>
-            <w:rPr>
-              <w:rFonts w:ascii="Nova Mono" w:cs="Nova Mono" w:eastAsia="Nova Mono" w:hAnsi="Nova Mono"/>
-              <w:rtl w:val="0"/>
-            </w:rPr>
-            <w:t xml:space="preserve"> avec l’IA, à partir d’une table interne (distance → hauteur de lettre/marges minimales), sur maquettes ou photos (échelle calée), et d’obtenir un </w:t>
-          </w:r>
-        </w:sdtContent>
-      </w:sdt>
-      <w:r>
-        <w:rPr>
-          <w:rFonts w:ascii="Assistant" w:cs="Assistant" w:eastAsia="Assistant" w:hAnsi="Assistant"/>
-          <w:b w:val="1"/>
-          <w:rtl w:val="0"/>
-        </w:rPr>
-        <w:t xml:space="preserve">rapport</w:t>
-      </w:r>
-      <w:r>
-        <w:rPr>
-          <w:rFonts w:ascii="Assistant" w:cs="Assistant" w:eastAsia="Assistant" w:hAnsi="Assistant"/>
-          <w:rtl w:val="0"/>
-        </w:rPr>
-        <w:t xml:space="preserve"> “OK / à corriger” avec recommandations précises (taille, contraste, marges).</w:t>
-      </w:r>
-    </w:p>
-    <w:p>
-      <w:pPr>
-        <w:numPr>
-          <w:ilvl w:val="0"/>
-          <w:numId w:val="2"/>
-        </w:numPr>
-        <w:spacing w:after="0" w:line="240" w:lineRule="auto"/>
-        <w:ind w:left="720" w:hanging="360"/>
-        <w:rPr>
-          <w:rFonts w:ascii="Assistant" w:cs="Assistant" w:eastAsia="Assistant" w:hAnsi="Assistant"/>
-        </w:rPr>
-      </w:pPr>
-      <w:r>
-        <w:rPr>
-          <w:rFonts w:ascii="Assistant" w:cs="Assistant" w:eastAsia="Assistant" w:hAnsi="Assistant"/>
-          <w:rtl w:val="0"/>
-        </w:rPr>
-        <w:t xml:space="preserve">être capable de </w:t>
-      </w:r>
-      <w:r>
-        <w:rPr>
-          <w:rFonts w:ascii="Assistant" w:cs="Assistant" w:eastAsia="Assistant" w:hAnsi="Assistant"/>
-          <w:b w:val="1"/>
-          <w:rtl w:val="0"/>
-        </w:rPr>
-        <w:t xml:space="preserve">connecter l’IA au logiciel interne via le model context protocol</w:t>
-      </w:r>
-      <w:r>
-        <w:rPr>
-          <w:rFonts w:ascii="Assistant" w:cs="Assistant" w:eastAsia="Assistant" w:hAnsi="Assistant"/>
-          <w:rtl w:val="0"/>
-        </w:rPr>
-        <w:t xml:space="preserve"> (accès au </w:t>
-      </w:r>
-      <w:r>
-        <w:rPr>
-          <w:rFonts w:ascii="Assistant" w:cs="Assistant" w:eastAsia="Assistant" w:hAnsi="Assistant"/>
-          <w:b w:val="1"/>
-          <w:rtl w:val="0"/>
-        </w:rPr>
-        <w:t xml:space="preserve">système de fichiers</w:t>
-      </w:r>
-      <w:r>
-        <w:rPr>
-          <w:rFonts w:ascii="Assistant" w:cs="Assistant" w:eastAsia="Assistant" w:hAnsi="Assistant"/>
-          <w:rtl w:val="0"/>
-        </w:rPr>
-        <w:t xml:space="preserve"> local) pour automatiser la préparation d’un </w:t>
-      </w:r>
-      <w:r>
-        <w:rPr>
-          <w:rFonts w:ascii="Assistant" w:cs="Assistant" w:eastAsia="Assistant" w:hAnsi="Assistant"/>
-          <w:b w:val="1"/>
-          <w:rtl w:val="0"/>
-        </w:rPr>
-        <w:t xml:space="preserve">pack e-commerce</w:t>
-      </w:r>
-      <w:r>
-        <w:rPr>
-          <w:rFonts w:ascii="Assistant" w:cs="Assistant" w:eastAsia="Assistant" w:hAnsi="Assistant"/>
-          <w:rtl w:val="0"/>
-        </w:rPr>
-        <w:t xml:space="preserve"> : </w:t>
-      </w:r>
-      <w:r>
-        <w:rPr>
-          <w:rFonts w:ascii="Assistant" w:cs="Assistant" w:eastAsia="Assistant" w:hAnsi="Assistant"/>
-          <w:b w:val="1"/>
-          <w:rtl w:val="0"/>
-        </w:rPr>
-        <w:t xml:space="preserve">renommer</w:t>
-      </w:r>
-      <w:r>
-        <w:rPr>
-          <w:rFonts w:ascii="Assistant" w:cs="Assistant" w:eastAsia="Assistant" w:hAnsi="Assistant"/>
-          <w:rtl w:val="0"/>
-        </w:rPr>
-        <w:t xml:space="preserve"> selon une convention, </w:t>
-      </w:r>
-      <w:r>
-        <w:rPr>
-          <w:rFonts w:ascii="Assistant" w:cs="Assistant" w:eastAsia="Assistant" w:hAnsi="Assistant"/>
-          <w:b w:val="1"/>
-          <w:rtl w:val="0"/>
-        </w:rPr>
-        <w:t xml:space="preserve">ranger</w:t>
-      </w:r>
-      <w:r>
-        <w:rPr>
-          <w:rFonts w:ascii="Assistant" w:cs="Assistant" w:eastAsia="Assistant" w:hAnsi="Assistant"/>
-          <w:rtl w:val="0"/>
-        </w:rPr>
-        <w:t xml:space="preserve"> dans l’arborescence standard, </w:t>
-      </w:r>
-      <w:r>
-        <w:rPr>
-          <w:rFonts w:ascii="Assistant" w:cs="Assistant" w:eastAsia="Assistant" w:hAnsi="Assistant"/>
-          <w:b w:val="1"/>
-          <w:rtl w:val="0"/>
-        </w:rPr>
-        <w:t xml:space="preserve">générer</w:t>
-      </w:r>
-      <w:sdt>
-        <w:sdtPr>
-          <w:id w:val="-297116761"/>
-          <w:tag w:val="goog_rdk_1"/>
-        </w:sdtPr>
-        <w:sdtContent>
-          <w:r>
-            <w:rPr>
-              <w:rFonts w:ascii="Nova Mono" w:cs="Nova Mono" w:eastAsia="Nova Mono" w:hAnsi="Nova Mono"/>
-              <w:rtl w:val="0"/>
-            </w:rPr>
-            <w:t xml:space="preserve"> le manifest (options ↔ images ↔ alt-text) et </w:t>
-          </w:r>
-        </w:sdtContent>
-      </w:sdt>
-      <w:r>
-        <w:rPr>
-          <w:rFonts w:ascii="Assistant" w:cs="Assistant" w:eastAsia="Assistant" w:hAnsi="Assistant"/>
-          <w:b w:val="1"/>
-          <w:rtl w:val="0"/>
-        </w:rPr>
-        <w:t xml:space="preserve">vérifier</w:t>
-      </w:r>
-      <w:r>
-        <w:rPr>
-          <w:rFonts w:ascii="Assistant" w:cs="Assistant" w:eastAsia="Assistant" w:hAnsi="Assistant"/>
-          <w:rtl w:val="0"/>
-        </w:rPr>
-        <w:t xml:space="preserve"> la complétude.</w:t>
-      </w:r>
-      <w:r>
-        <w:rPr>
-          <w:rtl w:val="0"/>
-        </w:rPr>
+          <w:rFonts w:ascii="Calibri" w:hAnsi="Calibri"/>
+        </w:rPr>
+        <w:t>{{CONTENU_PEDAGOGIQUE}}</w:t>
       </w:r>
     </w:p>
     <w:p>

</xml_diff>